<commit_message>
noice script huw my boi
</commit_message>
<xml_diff>
--- a/Narrator Script.docx
+++ b/Narrator Script.docx
@@ -61,22 +61,17 @@
       <w:r>
         <w:t xml:space="preserve"> team can’t wait to present this new grand step forward in robotics to you, with *ROBOT SPECS ROBOT SPECS ROBOTS SPECTS, and the brand new *MODEL* processor- The 53AN model is the truly the pinnacle of modern </w:t>
       </w:r>
-      <w:proofErr w:type="spellStart"/>
-      <w:r>
-        <w:t>butler</w:t>
+      <w:r>
+        <w:t>butlers</w:t>
+      </w:r>
+      <w:r>
+        <w:t>.</w:t>
+      </w:r>
+      <w:r>
+        <w:t>”</w:t>
       </w:r>
       <w:bookmarkStart w:id="0" w:name="_GoBack"/>
       <w:bookmarkEnd w:id="0"/>
-      <w:r>
-        <w:t>ing</w:t>
-      </w:r>
-      <w:proofErr w:type="spellEnd"/>
-      <w:r>
-        <w:t>.</w:t>
-      </w:r>
-      <w:r>
-        <w:t>”</w:t>
-      </w:r>
     </w:p>
     <w:sectPr>
       <w:pgSz w:w="11906" w:h="16838"/>

</xml_diff>

<commit_message>
Recorded some voice over stuff, did some colour grading
</commit_message>
<xml_diff>
--- a/Narrator Script.docx
+++ b/Narrator Script.docx
@@ -1,6 +1,6 @@
 
 <file path=word/document.xml><?xml version="1.0" encoding="utf-8"?>
-<w:document xmlns:wpc="http://schemas.microsoft.com/office/word/2010/wordprocessingCanvas" xmlns:cx="http://schemas.microsoft.com/office/drawing/2014/chartex" xmlns:cx1="http://schemas.microsoft.com/office/drawing/2015/9/8/chartex" xmlns:mc="http://schemas.openxmlformats.org/markup-compatibility/2006" xmlns:o="urn:schemas-microsoft-com:office:office" xmlns:r="http://schemas.openxmlformats.org/officeDocument/2006/relationships" xmlns:m="http://schemas.openxmlformats.org/officeDocument/2006/math" xmlns:v="urn:schemas-microsoft-com:vml" xmlns:wp14="http://schemas.microsoft.com/office/word/2010/wordprocessingDrawing" xmlns:wp="http://schemas.openxmlformats.org/drawingml/2006/wordprocessingDrawing" xmlns:w10="urn:schemas-microsoft-com:office:word" xmlns:w="http://schemas.openxmlformats.org/wordprocessingml/2006/main" xmlns:w14="http://schemas.microsoft.com/office/word/2010/wordml" xmlns:w15="http://schemas.microsoft.com/office/word/2012/wordml" xmlns:w16se="http://schemas.microsoft.com/office/word/2015/wordml/symex" xmlns:wpg="http://schemas.microsoft.com/office/word/2010/wordprocessingGroup" xmlns:wpi="http://schemas.microsoft.com/office/word/2010/wordprocessingInk" xmlns:wne="http://schemas.microsoft.com/office/word/2006/wordml" xmlns:wps="http://schemas.microsoft.com/office/word/2010/wordprocessingShape" mc:Ignorable="w14 w15 w16se wp14">
+<w:document xmlns:wpc="http://schemas.microsoft.com/office/word/2010/wordprocessingCanvas" xmlns:cx="http://schemas.microsoft.com/office/drawing/2014/chartex" xmlns:cx1="http://schemas.microsoft.com/office/drawing/2015/9/8/chartex" xmlns:cx2="http://schemas.microsoft.com/office/drawing/2015/10/21/chartex" xmlns:cx3="http://schemas.microsoft.com/office/drawing/2016/5/9/chartex" xmlns:cx4="http://schemas.microsoft.com/office/drawing/2016/5/10/chartex" xmlns:cx5="http://schemas.microsoft.com/office/drawing/2016/5/11/chartex" xmlns:cx6="http://schemas.microsoft.com/office/drawing/2016/5/12/chartex" xmlns:cx7="http://schemas.microsoft.com/office/drawing/2016/5/13/chartex" xmlns:cx8="http://schemas.microsoft.com/office/drawing/2016/5/14/chartex" xmlns:mc="http://schemas.openxmlformats.org/markup-compatibility/2006" xmlns:aink="http://schemas.microsoft.com/office/drawing/2016/ink" xmlns:am3d="http://schemas.microsoft.com/office/drawing/2017/model3d" xmlns:o="urn:schemas-microsoft-com:office:office" xmlns:r="http://schemas.openxmlformats.org/officeDocument/2006/relationships" xmlns:m="http://schemas.openxmlformats.org/officeDocument/2006/math" xmlns:v="urn:schemas-microsoft-com:vml" xmlns:wp14="http://schemas.microsoft.com/office/word/2010/wordprocessingDrawing" xmlns:wp="http://schemas.openxmlformats.org/drawingml/2006/wordprocessingDrawing" xmlns:w10="urn:schemas-microsoft-com:office:word" xmlns:w="http://schemas.openxmlformats.org/wordprocessingml/2006/main" xmlns:w14="http://schemas.microsoft.com/office/word/2010/wordml" xmlns:w15="http://schemas.microsoft.com/office/word/2012/wordml" xmlns:w16cid="http://schemas.microsoft.com/office/word/2016/wordml/cid" xmlns:w16se="http://schemas.microsoft.com/office/word/2015/wordml/symex" xmlns:wpg="http://schemas.microsoft.com/office/word/2010/wordprocessingGroup" xmlns:wpi="http://schemas.microsoft.com/office/word/2010/wordprocessingInk" xmlns:wne="http://schemas.microsoft.com/office/word/2006/wordml" xmlns:wps="http://schemas.microsoft.com/office/word/2010/wordprocessingShape" mc:Ignorable="w14 w15 w16se w16cid wp14">
   <w:body>
     <w:p>
       <w:r>
@@ -13,65 +13,115 @@
         <w:t>Entry after old robot breaks.</w:t>
       </w:r>
     </w:p>
-    <w:p>
-      <w:r>
-        <w:t>“It doesn’t have to be this way”</w:t>
-      </w:r>
-    </w:p>
-    <w:p>
-      <w:r>
-        <w:t>“There’s a company that can provide you and your family with reliable assistance, reliable robots”</w:t>
-      </w:r>
-    </w:p>
-    <w:p>
-      <w:r>
-        <w:t>“We at sentient electronics are proud to introduce our latest and most impressive model yet. The 53AN.”</w:t>
-      </w:r>
-    </w:p>
     <w:p/>
     <w:p>
-      <w:r>
-        <w:t>City Scene:</w:t>
-      </w:r>
-    </w:p>
-    <w:p>
-      <w:r>
-        <w:t xml:space="preserve">“Based in the centre of San Angeles, Sentient Electronics have been pushing the boundaries of Artificial Intelligence </w:t>
-      </w:r>
-      <w:r>
-        <w:t xml:space="preserve">for almost a decade, </w:t>
-      </w:r>
-      <w:r>
-        <w:t>so that we can bring its benefits to you.”</w:t>
-      </w:r>
-    </w:p>
-    <w:p/>
-    <w:p>
-      <w:r>
-        <w:t>In Warehouse:</w:t>
-      </w:r>
-    </w:p>
-    <w:p>
-      <w:r>
-        <w:t>“</w:t>
-      </w:r>
-      <w:r>
-        <w:t>Our incredible</w:t>
-      </w:r>
-      <w:r>
-        <w:t xml:space="preserve"> team can’t wait to present this new grand step forward in robotics to you, with *ROBOT SPECS ROBOT SPECS ROBOTS SPECTS, and the brand new *MODEL* processor- The 53AN model is the truly the pinnacle of modern </w:t>
-      </w:r>
-      <w:r>
-        <w:t>butlers</w:t>
-      </w:r>
-      <w:r>
-        <w:t>.</w:t>
-      </w:r>
-      <w:r>
-        <w:t>”</w:t>
-      </w:r>
       <w:bookmarkStart w:id="0" w:name="_GoBack"/>
       <w:bookmarkEnd w:id="0"/>
+      <w:r>
+        <w:t>“It doesn’t have to be this way”</w:t>
+      </w:r>
+    </w:p>
+    <w:p>
+      <w:r>
+        <w:t>“There’s a company that can provide you and your family with reliable assistance, reliable robots”</w:t>
+      </w:r>
+    </w:p>
+    <w:p>
+      <w:r>
+        <w:t>“We at sentient electronics are proud to introduce our latest and most impressive model yet. The 53AN.”</w:t>
+      </w:r>
+    </w:p>
+    <w:p/>
+    <w:p>
+      <w:r>
+        <w:t>City Scene:</w:t>
+      </w:r>
+    </w:p>
+    <w:p>
+      <w:r>
+        <w:t xml:space="preserve">“Based in the centre of San Angeles, Sentient Electronics have been pushing the boundaries of Artificial Intelligence </w:t>
+      </w:r>
+      <w:r>
+        <w:t xml:space="preserve">for almost a decade, </w:t>
+      </w:r>
+      <w:r>
+        <w:t>so that we can bring its benefits to you.”</w:t>
+      </w:r>
+    </w:p>
+    <w:p/>
+    <w:p>
+      <w:r>
+        <w:t>In Warehouse:</w:t>
+      </w:r>
+    </w:p>
+    <w:p>
+      <w:r>
+        <w:t>“</w:t>
+      </w:r>
+      <w:r>
+        <w:t>T</w:t>
+      </w:r>
+      <w:r>
+        <w:t>his new grand step forward in robotics</w:t>
+      </w:r>
+      <w:r>
+        <w:t xml:space="preserve"> is available</w:t>
+      </w:r>
+      <w:r>
+        <w:t xml:space="preserve"> to you</w:t>
+      </w:r>
+      <w:r>
+        <w:t xml:space="preserve"> know</w:t>
+      </w:r>
+      <w:r>
+        <w:t xml:space="preserve">, with </w:t>
+      </w:r>
+      <w:r>
+        <w:t xml:space="preserve">the brand-new Quantum-Threaded X7 Processor and infallible state of the art </w:t>
+      </w:r>
+      <w:proofErr w:type="spellStart"/>
+      <w:r>
+        <w:t>Azimov</w:t>
+      </w:r>
+      <w:proofErr w:type="spellEnd"/>
+      <w:r>
+        <w:t xml:space="preserve"> filters,</w:t>
+      </w:r>
+      <w:r>
+        <w:t xml:space="preserve"> </w:t>
+      </w:r>
+      <w:r>
+        <w:t>the</w:t>
+      </w:r>
+      <w:r>
+        <w:t xml:space="preserve"> 53AN model is the truly the pinnacle of modern </w:t>
+      </w:r>
+      <w:r>
+        <w:t>butlers</w:t>
+      </w:r>
+      <w:r>
+        <w:t>.</w:t>
+      </w:r>
+      <w:r>
+        <w:t>”</w:t>
+      </w:r>
+    </w:p>
+    <w:p/>
+    <w:p>
+      <w:r>
+        <w:t>These robots are so advanced, they’ll literally sell themselves</w:t>
+      </w:r>
+    </w:p>
+    <w:p/>
+    <w:p>
+      <w:proofErr w:type="gramStart"/>
+      <w:r>
+        <w:t>So</w:t>
+      </w:r>
+      <w:proofErr w:type="gramEnd"/>
+      <w:r>
+        <w:t xml:space="preserve"> the next time </w:t>
+      </w:r>
     </w:p>
     <w:sectPr>
       <w:pgSz w:w="11906" w:h="16838"/>
@@ -84,7 +134,7 @@
 </file>
 
 <file path=word/styles.xml><?xml version="1.0" encoding="utf-8"?>
-<w:styles xmlns:mc="http://schemas.openxmlformats.org/markup-compatibility/2006" xmlns:r="http://schemas.openxmlformats.org/officeDocument/2006/relationships" xmlns:w="http://schemas.openxmlformats.org/wordprocessingml/2006/main" xmlns:w14="http://schemas.microsoft.com/office/word/2010/wordml" xmlns:w15="http://schemas.microsoft.com/office/word/2012/wordml" xmlns:w16se="http://schemas.microsoft.com/office/word/2015/wordml/symex" mc:Ignorable="w14 w15 w16se">
+<w:styles xmlns:mc="http://schemas.openxmlformats.org/markup-compatibility/2006" xmlns:r="http://schemas.openxmlformats.org/officeDocument/2006/relationships" xmlns:w="http://schemas.openxmlformats.org/wordprocessingml/2006/main" xmlns:w14="http://schemas.microsoft.com/office/word/2010/wordml" xmlns:w15="http://schemas.microsoft.com/office/word/2012/wordml" xmlns:w16cid="http://schemas.microsoft.com/office/word/2016/wordml/cid" xmlns:w16se="http://schemas.microsoft.com/office/word/2015/wordml/symex" mc:Ignorable="w14 w15 w16se w16cid">
   <w:docDefaults>
     <w:rPrDefault>
       <w:rPr>
@@ -100,7 +150,7 @@
       </w:pPr>
     </w:pPrDefault>
   </w:docDefaults>
-  <w:latentStyles w:defLockedState="0" w:defUIPriority="99" w:defSemiHidden="0" w:defUnhideWhenUsed="0" w:defQFormat="0" w:count="371">
+  <w:latentStyles w:defLockedState="0" w:defUIPriority="99" w:defSemiHidden="0" w:defUnhideWhenUsed="0" w:defQFormat="0" w:count="375">
     <w:lsdException w:name="Normal" w:uiPriority="0" w:qFormat="1"/>
     <w:lsdException w:name="heading 1" w:uiPriority="9" w:qFormat="1"/>
     <w:lsdException w:name="heading 2" w:semiHidden="1" w:uiPriority="9" w:unhideWhenUsed="1" w:qFormat="1"/>
@@ -206,7 +256,6 @@
     <w:lsdException w:name="HTML Sample" w:semiHidden="1" w:unhideWhenUsed="1"/>
     <w:lsdException w:name="HTML Typewriter" w:semiHidden="1" w:unhideWhenUsed="1"/>
     <w:lsdException w:name="HTML Variable" w:semiHidden="1" w:unhideWhenUsed="1"/>
-    <w:lsdException w:name="Normal Table" w:semiHidden="1" w:unhideWhenUsed="1"/>
     <w:lsdException w:name="annotation subject" w:semiHidden="1" w:unhideWhenUsed="1"/>
     <w:lsdException w:name="No List" w:semiHidden="1" w:unhideWhenUsed="1"/>
     <w:lsdException w:name="Outline List 1" w:semiHidden="1" w:unhideWhenUsed="1"/>
@@ -250,10 +299,8 @@
     <w:lsdException w:name="Table Elegant" w:semiHidden="1" w:unhideWhenUsed="1"/>
     <w:lsdException w:name="Table Professional" w:semiHidden="1" w:unhideWhenUsed="1"/>
     <w:lsdException w:name="Table Subtle 1" w:semiHidden="1" w:unhideWhenUsed="1"/>
-    <w:lsdException w:name="Table Subtle 2" w:semiHidden="1" w:unhideWhenUsed="1"/>
     <w:lsdException w:name="Table Web 1" w:semiHidden="1" w:unhideWhenUsed="1"/>
     <w:lsdException w:name="Table Web 2" w:semiHidden="1" w:unhideWhenUsed="1"/>
-    <w:lsdException w:name="Table Web 3" w:semiHidden="1" w:unhideWhenUsed="1"/>
     <w:lsdException w:name="Balloon Text" w:semiHidden="1" w:unhideWhenUsed="1"/>
     <w:lsdException w:name="Table Grid" w:uiPriority="39"/>
     <w:lsdException w:name="Table Theme" w:semiHidden="1" w:unhideWhenUsed="1"/>
@@ -472,6 +519,10 @@
     <w:lsdException w:name="List Table 5 Dark Accent 6" w:uiPriority="50"/>
     <w:lsdException w:name="List Table 6 Colorful Accent 6" w:uiPriority="51"/>
     <w:lsdException w:name="List Table 7 Colorful Accent 6" w:uiPriority="52"/>
+    <w:lsdException w:name="Mention" w:semiHidden="1" w:unhideWhenUsed="1"/>
+    <w:lsdException w:name="Smart Hyperlink" w:semiHidden="1" w:unhideWhenUsed="1"/>
+    <w:lsdException w:name="Hashtag" w:semiHidden="1" w:unhideWhenUsed="1"/>
+    <w:lsdException w:name="Unresolved Mention" w:semiHidden="1" w:unhideWhenUsed="1"/>
   </w:latentStyles>
   <w:style w:type="paragraph" w:default="1" w:styleId="Normal">
     <w:name w:val="Normal"/>

</xml_diff>

<commit_message>
Updated Narrator script, redid cpu anim, test trail added
</commit_message>
<xml_diff>
--- a/Narrator Script.docx
+++ b/Narrator Script.docx
@@ -1,128 +1,481 @@
 
 <file path=word/document.xml><?xml version="1.0" encoding="utf-8"?>
-<w:document xmlns:wpc="http://schemas.microsoft.com/office/word/2010/wordprocessingCanvas" xmlns:cx="http://schemas.microsoft.com/office/drawing/2014/chartex" xmlns:cx1="http://schemas.microsoft.com/office/drawing/2015/9/8/chartex" xmlns:cx2="http://schemas.microsoft.com/office/drawing/2015/10/21/chartex" xmlns:cx3="http://schemas.microsoft.com/office/drawing/2016/5/9/chartex" xmlns:cx4="http://schemas.microsoft.com/office/drawing/2016/5/10/chartex" xmlns:cx5="http://schemas.microsoft.com/office/drawing/2016/5/11/chartex" xmlns:cx6="http://schemas.microsoft.com/office/drawing/2016/5/12/chartex" xmlns:cx7="http://schemas.microsoft.com/office/drawing/2016/5/13/chartex" xmlns:cx8="http://schemas.microsoft.com/office/drawing/2016/5/14/chartex" xmlns:mc="http://schemas.openxmlformats.org/markup-compatibility/2006" xmlns:aink="http://schemas.microsoft.com/office/drawing/2016/ink" xmlns:am3d="http://schemas.microsoft.com/office/drawing/2017/model3d" xmlns:o="urn:schemas-microsoft-com:office:office" xmlns:r="http://schemas.openxmlformats.org/officeDocument/2006/relationships" xmlns:m="http://schemas.openxmlformats.org/officeDocument/2006/math" xmlns:v="urn:schemas-microsoft-com:vml" xmlns:wp14="http://schemas.microsoft.com/office/word/2010/wordprocessingDrawing" xmlns:wp="http://schemas.openxmlformats.org/drawingml/2006/wordprocessingDrawing" xmlns:w10="urn:schemas-microsoft-com:office:word" xmlns:w="http://schemas.openxmlformats.org/wordprocessingml/2006/main" xmlns:w14="http://schemas.microsoft.com/office/word/2010/wordml" xmlns:w15="http://schemas.microsoft.com/office/word/2012/wordml" xmlns:w16cid="http://schemas.microsoft.com/office/word/2016/wordml/cid" xmlns:w16se="http://schemas.microsoft.com/office/word/2015/wordml/symex" xmlns:wpg="http://schemas.microsoft.com/office/word/2010/wordprocessingGroup" xmlns:wpi="http://schemas.microsoft.com/office/word/2010/wordprocessingInk" xmlns:wne="http://schemas.microsoft.com/office/word/2006/wordml" xmlns:wps="http://schemas.microsoft.com/office/word/2010/wordprocessingShape" mc:Ignorable="w14 w15 w16se w16cid wp14">
+<w:document xmlns:wpc="http://schemas.microsoft.com/office/word/2010/wordprocessingCanvas" xmlns:cx="http://schemas.microsoft.com/office/drawing/2014/chartex" xmlns:cx1="http://schemas.microsoft.com/office/drawing/2015/9/8/chartex" xmlns:mc="http://schemas.openxmlformats.org/markup-compatibility/2006" xmlns:o="urn:schemas-microsoft-com:office:office" xmlns:r="http://schemas.openxmlformats.org/officeDocument/2006/relationships" xmlns:m="http://schemas.openxmlformats.org/officeDocument/2006/math" xmlns:v="urn:schemas-microsoft-com:vml" xmlns:wp14="http://schemas.microsoft.com/office/word/2010/wordprocessingDrawing" xmlns:wp="http://schemas.openxmlformats.org/drawingml/2006/wordprocessingDrawing" xmlns:w10="urn:schemas-microsoft-com:office:word" xmlns:w="http://schemas.openxmlformats.org/wordprocessingml/2006/main" xmlns:w14="http://schemas.microsoft.com/office/word/2010/wordml" xmlns:w15="http://schemas.microsoft.com/office/word/2012/wordml" xmlns:w16se="http://schemas.microsoft.com/office/word/2015/wordml/symex" xmlns:wpg="http://schemas.microsoft.com/office/word/2010/wordprocessingGroup" xmlns:wpi="http://schemas.microsoft.com/office/word/2010/wordprocessingInk" xmlns:wne="http://schemas.microsoft.com/office/word/2006/wordml" xmlns:wps="http://schemas.microsoft.com/office/word/2010/wordprocessingShape" mc:Ignorable="w14 w15 w16se wp14">
   <w:body>
     <w:p>
-      <w:r>
+      <w:pPr>
+        <w:rPr>
+          <w:b/>
+          <w:u w:val="single"/>
+        </w:rPr>
+      </w:pPr>
+      <w:r>
+        <w:rPr>
+          <w:b/>
+          <w:u w:val="single"/>
+        </w:rPr>
+        <w:t>Latest Rough:</w:t>
+      </w:r>
+      <w:r>
+        <w:t xml:space="preserve"> </w:t>
+      </w:r>
+      <w:hyperlink r:id="rId4" w:tgtFrame="_blank" w:history="1">
+        <w:r>
+          <w:rPr>
+            <w:rStyle w:val="normaltextrun"/>
+            <w:rFonts w:ascii="Helvetica" w:hAnsi="Helvetica" w:cs="Helvetica"/>
+            <w:color w:val="365899"/>
+            <w:sz w:val="20"/>
+            <w:szCs w:val="20"/>
+            <w:u w:val="single"/>
+            <w:shd w:val="clear" w:color="auto" w:fill="FFFFFF"/>
+          </w:rPr>
+          <w:t>https://youtu.be/hzeVG7OBV1A</w:t>
+        </w:r>
+      </w:hyperlink>
+      <w:r>
+        <w:rPr>
+          <w:rStyle w:val="eop"/>
+          <w:rFonts w:ascii="Calibri" w:hAnsi="Calibri" w:cs="Calibri"/>
+          <w:color w:val="000000"/>
+          <w:shd w:val="clear" w:color="auto" w:fill="FFFFFF"/>
+        </w:rPr>
+        <w:t> </w:t>
+      </w:r>
+    </w:p>
+    <w:p>
+      <w:pPr>
+        <w:rPr>
+          <w:u w:val="single"/>
+        </w:rPr>
+      </w:pPr>
+      <w:r>
+        <w:rPr>
+          <w:u w:val="single"/>
+        </w:rPr>
         <w:t>Narrator Script:</w:t>
       </w:r>
     </w:p>
     <w:p/>
     <w:p>
-      <w:r>
-        <w:t>Entry after old robot breaks.</w:t>
+      <w:pPr>
+        <w:pStyle w:val="paragraph"/>
+        <w:spacing w:before="0" w:beforeAutospacing="0" w:after="0" w:afterAutospacing="0"/>
+        <w:textAlignment w:val="baseline"/>
+        <w:rPr>
+          <w:rFonts w:ascii="Segoe UI" w:hAnsi="Segoe UI" w:cs="Segoe UI"/>
+          <w:sz w:val="18"/>
+          <w:szCs w:val="18"/>
+        </w:rPr>
+      </w:pPr>
+      <w:r>
+        <w:rPr>
+          <w:rStyle w:val="normaltextrun"/>
+          <w:rFonts w:ascii="Calibri" w:hAnsi="Calibri" w:cs="Calibri"/>
+          <w:sz w:val="22"/>
+          <w:szCs w:val="22"/>
+        </w:rPr>
+        <w:t>Entry after old robot breaks</w:t>
+      </w:r>
+      <w:r>
+        <w:rPr>
+          <w:rStyle w:val="normaltextrun"/>
+          <w:rFonts w:ascii="Calibri" w:hAnsi="Calibri" w:cs="Calibri"/>
+          <w:sz w:val="22"/>
+          <w:szCs w:val="22"/>
+        </w:rPr>
+        <w:t>:</w:t>
+      </w:r>
+    </w:p>
+    <w:p>
+      <w:pPr>
+        <w:pStyle w:val="paragraph"/>
+        <w:spacing w:before="0" w:beforeAutospacing="0" w:after="0" w:afterAutospacing="0"/>
+        <w:textAlignment w:val="baseline"/>
+        <w:rPr>
+          <w:rFonts w:ascii="Segoe UI" w:hAnsi="Segoe UI" w:cs="Segoe UI"/>
+          <w:sz w:val="18"/>
+          <w:szCs w:val="18"/>
+        </w:rPr>
+      </w:pPr>
+      <w:r>
+        <w:rPr>
+          <w:rStyle w:val="normaltextrun"/>
+          <w:rFonts w:ascii="Calibri" w:hAnsi="Calibri" w:cs="Calibri"/>
+          <w:sz w:val="22"/>
+          <w:szCs w:val="22"/>
+        </w:rPr>
+        <w:t>“It doesn’t have to be this way”</w:t>
+      </w:r>
+      <w:r>
+        <w:rPr>
+          <w:rStyle w:val="eop"/>
+          <w:rFonts w:ascii="Calibri" w:hAnsi="Calibri" w:cs="Calibri"/>
+          <w:sz w:val="22"/>
+          <w:szCs w:val="22"/>
+        </w:rPr>
+        <w:t> </w:t>
+      </w:r>
+    </w:p>
+    <w:p>
+      <w:pPr>
+        <w:pStyle w:val="paragraph"/>
+        <w:spacing w:before="0" w:beforeAutospacing="0" w:after="0" w:afterAutospacing="0"/>
+        <w:textAlignment w:val="baseline"/>
+        <w:rPr>
+          <w:rFonts w:ascii="Segoe UI" w:hAnsi="Segoe UI" w:cs="Segoe UI"/>
+          <w:sz w:val="18"/>
+          <w:szCs w:val="18"/>
+        </w:rPr>
+      </w:pPr>
+      <w:r>
+        <w:rPr>
+          <w:rStyle w:val="normaltextrun"/>
+          <w:rFonts w:ascii="Calibri" w:hAnsi="Calibri" w:cs="Calibri"/>
+          <w:sz w:val="22"/>
+          <w:szCs w:val="22"/>
+        </w:rPr>
+        <w:t>“There’s a company that can provide you and your family with reliable assistance, reliable robots”</w:t>
+      </w:r>
+      <w:r>
+        <w:rPr>
+          <w:rStyle w:val="eop"/>
+          <w:rFonts w:ascii="Calibri" w:hAnsi="Calibri" w:cs="Calibri"/>
+          <w:sz w:val="22"/>
+          <w:szCs w:val="22"/>
+        </w:rPr>
+        <w:t> </w:t>
+      </w:r>
+    </w:p>
+    <w:p>
+      <w:pPr>
+        <w:pStyle w:val="paragraph"/>
+        <w:spacing w:before="0" w:beforeAutospacing="0" w:after="0" w:afterAutospacing="0"/>
+        <w:textAlignment w:val="baseline"/>
+        <w:rPr>
+          <w:rFonts w:ascii="Segoe UI" w:hAnsi="Segoe UI" w:cs="Segoe UI"/>
+          <w:sz w:val="18"/>
+          <w:szCs w:val="18"/>
+        </w:rPr>
+      </w:pPr>
+      <w:r>
+        <w:rPr>
+          <w:rStyle w:val="normaltextrun"/>
+          <w:rFonts w:ascii="Calibri" w:hAnsi="Calibri" w:cs="Calibri"/>
+          <w:sz w:val="22"/>
+          <w:szCs w:val="22"/>
+        </w:rPr>
+        <w:t>“We at sentient electronics are proud to introduce the 53AN our most impressive model yet. </w:t>
+      </w:r>
+      <w:r>
+        <w:rPr>
+          <w:rStyle w:val="eop"/>
+          <w:rFonts w:ascii="Calibri" w:hAnsi="Calibri" w:cs="Calibri"/>
+          <w:sz w:val="22"/>
+          <w:szCs w:val="22"/>
+        </w:rPr>
+        <w:t> </w:t>
       </w:r>
     </w:p>
     <w:p/>
+    <w:p>
+      <w:pPr>
+        <w:pStyle w:val="paragraph"/>
+        <w:spacing w:before="0" w:beforeAutospacing="0" w:after="0" w:afterAutospacing="0"/>
+        <w:textAlignment w:val="baseline"/>
+        <w:rPr>
+          <w:rFonts w:ascii="Segoe UI" w:hAnsi="Segoe UI" w:cs="Segoe UI"/>
+          <w:sz w:val="18"/>
+          <w:szCs w:val="18"/>
+        </w:rPr>
+      </w:pPr>
+      <w:r>
+        <w:rPr>
+          <w:rStyle w:val="normaltextrun"/>
+          <w:rFonts w:ascii="Calibri" w:hAnsi="Calibri" w:cs="Calibri"/>
+          <w:sz w:val="22"/>
+          <w:szCs w:val="22"/>
+        </w:rPr>
+        <w:t>City Scene:</w:t>
+      </w:r>
+      <w:r>
+        <w:rPr>
+          <w:rStyle w:val="eop"/>
+          <w:rFonts w:ascii="Calibri" w:hAnsi="Calibri" w:cs="Calibri"/>
+          <w:sz w:val="22"/>
+          <w:szCs w:val="22"/>
+        </w:rPr>
+        <w:t> </w:t>
+      </w:r>
+    </w:p>
+    <w:p>
+      <w:pPr>
+        <w:pStyle w:val="paragraph"/>
+        <w:spacing w:before="0" w:beforeAutospacing="0" w:after="0" w:afterAutospacing="0"/>
+        <w:textAlignment w:val="baseline"/>
+        <w:rPr>
+          <w:rFonts w:ascii="Segoe UI" w:hAnsi="Segoe UI" w:cs="Segoe UI"/>
+          <w:sz w:val="18"/>
+          <w:szCs w:val="18"/>
+        </w:rPr>
+      </w:pPr>
+      <w:r>
+        <w:rPr>
+          <w:rStyle w:val="normaltextrun"/>
+          <w:rFonts w:ascii="Calibri" w:hAnsi="Calibri" w:cs="Calibri"/>
+          <w:sz w:val="22"/>
+          <w:szCs w:val="22"/>
+        </w:rPr>
+        <w:t>“Based in the centre of San Angeles, Sentient Electronics have been pushing the boundaries of Artificial Intelligence for almost a decade, so that we can bring its benefits to you.”</w:t>
+      </w:r>
+      <w:r>
+        <w:rPr>
+          <w:rStyle w:val="eop"/>
+          <w:rFonts w:ascii="Calibri" w:hAnsi="Calibri" w:cs="Calibri"/>
+          <w:sz w:val="22"/>
+          <w:szCs w:val="22"/>
+        </w:rPr>
+        <w:t> </w:t>
+      </w:r>
+    </w:p>
+    <w:p/>
+    <w:p>
+      <w:pPr>
+        <w:pStyle w:val="paragraph"/>
+        <w:spacing w:before="0" w:beforeAutospacing="0" w:after="0" w:afterAutospacing="0"/>
+        <w:textAlignment w:val="baseline"/>
+        <w:rPr>
+          <w:rFonts w:ascii="Segoe UI" w:hAnsi="Segoe UI" w:cs="Segoe UI"/>
+          <w:sz w:val="18"/>
+          <w:szCs w:val="18"/>
+        </w:rPr>
+      </w:pPr>
+      <w:r>
+        <w:rPr>
+          <w:rStyle w:val="normaltextrun"/>
+          <w:rFonts w:ascii="Calibri" w:hAnsi="Calibri" w:cs="Calibri"/>
+          <w:sz w:val="22"/>
+          <w:szCs w:val="22"/>
+        </w:rPr>
+        <w:t>In Warehouse:</w:t>
+      </w:r>
+      <w:r>
+        <w:rPr>
+          <w:rStyle w:val="eop"/>
+          <w:rFonts w:ascii="Calibri" w:hAnsi="Calibri" w:cs="Calibri"/>
+          <w:sz w:val="22"/>
+          <w:szCs w:val="22"/>
+        </w:rPr>
+        <w:t> </w:t>
+      </w:r>
+    </w:p>
+    <w:p>
+      <w:pPr>
+        <w:pStyle w:val="paragraph"/>
+        <w:spacing w:before="0" w:beforeAutospacing="0" w:after="0" w:afterAutospacing="0"/>
+        <w:textAlignment w:val="baseline"/>
+        <w:rPr>
+          <w:rFonts w:asciiTheme="minorHAnsi" w:hAnsiTheme="minorHAnsi" w:cstheme="minorHAnsi"/>
+          <w:sz w:val="22"/>
+          <w:szCs w:val="22"/>
+        </w:rPr>
+      </w:pPr>
+      <w:r>
+        <w:rPr>
+          <w:rStyle w:val="normaltextrun"/>
+          <w:rFonts w:asciiTheme="minorHAnsi" w:hAnsiTheme="minorHAnsi" w:cstheme="minorHAnsi"/>
+          <w:sz w:val="22"/>
+          <w:szCs w:val="22"/>
+        </w:rPr>
+        <w:t>“</w:t>
+      </w:r>
+      <w:r>
+        <w:rPr>
+          <w:rStyle w:val="normaltextrun"/>
+          <w:rFonts w:asciiTheme="minorHAnsi" w:hAnsiTheme="minorHAnsi" w:cstheme="minorHAnsi"/>
+          <w:sz w:val="22"/>
+          <w:szCs w:val="22"/>
+        </w:rPr>
+        <w:t>We</w:t>
+      </w:r>
+      <w:r>
+        <w:rPr>
+          <w:rStyle w:val="normaltextrun"/>
+          <w:rFonts w:asciiTheme="minorHAnsi" w:hAnsiTheme="minorHAnsi" w:cstheme="minorHAnsi"/>
+          <w:sz w:val="22"/>
+          <w:szCs w:val="22"/>
+        </w:rPr>
+        <w:t xml:space="preserve"> can’t wait to present this new grand step forward</w:t>
+      </w:r>
+      <w:r>
+        <w:rPr>
+          <w:rStyle w:val="normaltextrun"/>
+          <w:rFonts w:asciiTheme="minorHAnsi" w:hAnsiTheme="minorHAnsi" w:cstheme="minorHAnsi"/>
+          <w:sz w:val="22"/>
+          <w:szCs w:val="22"/>
+        </w:rPr>
+        <w:t xml:space="preserve"> in robotics to you. Featuring </w:t>
+      </w:r>
+      <w:r>
+        <w:rPr>
+          <w:rFonts w:asciiTheme="minorHAnsi" w:hAnsiTheme="minorHAnsi" w:cstheme="minorHAnsi"/>
+          <w:sz w:val="22"/>
+          <w:szCs w:val="22"/>
+        </w:rPr>
+        <w:t xml:space="preserve">the brand-new Quantum-Threaded X7 Processor and infallible state of the art </w:t>
+      </w:r>
+      <w:proofErr w:type="spellStart"/>
+      <w:r>
+        <w:rPr>
+          <w:rFonts w:asciiTheme="minorHAnsi" w:hAnsiTheme="minorHAnsi" w:cstheme="minorHAnsi"/>
+          <w:sz w:val="22"/>
+          <w:szCs w:val="22"/>
+        </w:rPr>
+        <w:t>Azimov</w:t>
+      </w:r>
+      <w:proofErr w:type="spellEnd"/>
+      <w:r>
+        <w:rPr>
+          <w:rFonts w:asciiTheme="minorHAnsi" w:hAnsiTheme="minorHAnsi" w:cstheme="minorHAnsi"/>
+          <w:sz w:val="22"/>
+          <w:szCs w:val="22"/>
+        </w:rPr>
+        <w:t xml:space="preserve"> filters</w:t>
+      </w:r>
+      <w:r>
+        <w:rPr>
+          <w:rStyle w:val="normaltextrun"/>
+          <w:rFonts w:asciiTheme="minorHAnsi" w:hAnsiTheme="minorHAnsi" w:cstheme="minorHAnsi"/>
+          <w:sz w:val="22"/>
+          <w:szCs w:val="22"/>
+        </w:rPr>
+        <w:t xml:space="preserve"> - The 53AN model truly is the pinnacle of modern butlers.”</w:t>
+      </w:r>
+      <w:r>
+        <w:rPr>
+          <w:rStyle w:val="eop"/>
+          <w:rFonts w:asciiTheme="minorHAnsi" w:hAnsiTheme="minorHAnsi" w:cstheme="minorHAnsi"/>
+          <w:sz w:val="22"/>
+          <w:szCs w:val="22"/>
+        </w:rPr>
+        <w:t> </w:t>
+      </w:r>
+    </w:p>
     <w:p>
       <w:bookmarkStart w:id="0" w:name="_GoBack"/>
       <w:bookmarkEnd w:id="0"/>
-      <w:r>
-        <w:t>“It doesn’t have to be this way”</w:t>
-      </w:r>
-    </w:p>
-    <w:p>
-      <w:r>
-        <w:t>“There’s a company that can provide you and your family with reliable assistance, reliable robots”</w:t>
-      </w:r>
-    </w:p>
-    <w:p>
-      <w:r>
-        <w:t>“We at sentient electronics are proud to introduce our latest and most impressive model yet. The 53AN.”</w:t>
+    </w:p>
+    <w:p>
+      <w:r>
+        <w:t>On Robot Handshake:</w:t>
+      </w:r>
+    </w:p>
+    <w:p>
+      <w:r>
+        <w:t>These robots are so advanced, they’ll literally sell themselves</w:t>
       </w:r>
     </w:p>
     <w:p/>
     <w:p>
       <w:r>
-        <w:t>City Scene:</w:t>
-      </w:r>
-    </w:p>
-    <w:p>
-      <w:r>
-        <w:t xml:space="preserve">“Based in the centre of San Angeles, Sentient Electronics have been pushing the boundaries of Artificial Intelligence </w:t>
-      </w:r>
-      <w:r>
-        <w:t xml:space="preserve">for almost a decade, </w:t>
-      </w:r>
-      <w:r>
-        <w:t>so that we can bring its benefits to you.”</w:t>
+        <w:t>Back in House:</w:t>
+      </w:r>
+    </w:p>
+    <w:p>
+      <w:pPr>
+        <w:pStyle w:val="paragraph"/>
+        <w:spacing w:before="0" w:beforeAutospacing="0" w:after="0" w:afterAutospacing="0"/>
+        <w:textAlignment w:val="baseline"/>
+        <w:rPr>
+          <w:rFonts w:ascii="Segoe UI" w:hAnsi="Segoe UI" w:cs="Segoe UI"/>
+          <w:sz w:val="18"/>
+          <w:szCs w:val="18"/>
+        </w:rPr>
+      </w:pPr>
+      <w:r>
+        <w:rPr>
+          <w:rStyle w:val="normaltextrun"/>
+          <w:rFonts w:ascii="Calibri" w:hAnsi="Calibri" w:cs="Calibri"/>
+          <w:sz w:val="22"/>
+          <w:szCs w:val="22"/>
+        </w:rPr>
+        <w:t>So, the next time you have an unsolvable problem, or just need a friend. Sentient Electronics is here. Here for you.</w:t>
+      </w:r>
+      <w:r>
+        <w:rPr>
+          <w:rStyle w:val="eop"/>
+          <w:rFonts w:ascii="Calibri" w:hAnsi="Calibri" w:cs="Calibri"/>
+          <w:sz w:val="22"/>
+          <w:szCs w:val="22"/>
+        </w:rPr>
+        <w:t> </w:t>
       </w:r>
     </w:p>
     <w:p/>
     <w:p>
-      <w:r>
-        <w:t>In Warehouse:</w:t>
-      </w:r>
-    </w:p>
-    <w:p>
-      <w:r>
-        <w:t>“</w:t>
-      </w:r>
-      <w:r>
-        <w:t>T</w:t>
-      </w:r>
-      <w:r>
-        <w:t>his new grand step forward in robotics</w:t>
-      </w:r>
-      <w:r>
-        <w:t xml:space="preserve"> is available</w:t>
-      </w:r>
-      <w:r>
-        <w:t xml:space="preserve"> to you</w:t>
-      </w:r>
-      <w:r>
-        <w:t xml:space="preserve"> know</w:t>
-      </w:r>
-      <w:r>
-        <w:t xml:space="preserve">, with </w:t>
-      </w:r>
-      <w:r>
-        <w:t xml:space="preserve">the brand-new Quantum-Threaded X7 Processor and infallible state of the art </w:t>
-      </w:r>
-      <w:proofErr w:type="spellStart"/>
-      <w:r>
-        <w:t>Azimov</w:t>
-      </w:r>
-      <w:proofErr w:type="spellEnd"/>
-      <w:r>
-        <w:t xml:space="preserve"> filters,</w:t>
-      </w:r>
-      <w:r>
-        <w:t xml:space="preserve"> </w:t>
-      </w:r>
-      <w:r>
-        <w:t>the</w:t>
-      </w:r>
-      <w:r>
-        <w:t xml:space="preserve"> 53AN model is the truly the pinnacle of modern </w:t>
-      </w:r>
-      <w:r>
-        <w:t>butlers</w:t>
-      </w:r>
-      <w:r>
-        <w:t>.</w:t>
-      </w:r>
-      <w:r>
-        <w:t>”</w:t>
+      <w:pPr>
+        <w:pStyle w:val="paragraph"/>
+        <w:spacing w:before="0" w:beforeAutospacing="0" w:after="0" w:afterAutospacing="0"/>
+        <w:textAlignment w:val="baseline"/>
+        <w:rPr>
+          <w:rFonts w:ascii="Segoe UI" w:hAnsi="Segoe UI" w:cs="Segoe UI"/>
+          <w:sz w:val="18"/>
+          <w:szCs w:val="18"/>
+        </w:rPr>
+      </w:pPr>
+      <w:r>
+        <w:rPr>
+          <w:rStyle w:val="eop"/>
+          <w:rFonts w:ascii="Calibri" w:hAnsi="Calibri" w:cs="Calibri"/>
+          <w:sz w:val="22"/>
+          <w:szCs w:val="22"/>
+        </w:rPr>
+        <w:t> </w:t>
+      </w:r>
+    </w:p>
+    <w:p>
+      <w:pPr>
+        <w:pStyle w:val="paragraph"/>
+        <w:spacing w:before="0" w:beforeAutospacing="0" w:after="0" w:afterAutospacing="0"/>
+        <w:textAlignment w:val="baseline"/>
+        <w:rPr>
+          <w:rFonts w:ascii="Segoe UI" w:hAnsi="Segoe UI" w:cs="Segoe UI"/>
+          <w:sz w:val="18"/>
+          <w:szCs w:val="18"/>
+        </w:rPr>
+      </w:pPr>
+      <w:r>
+        <w:rPr>
+          <w:rStyle w:val="eop"/>
+          <w:rFonts w:ascii="Calibri" w:hAnsi="Calibri" w:cs="Calibri"/>
+          <w:sz w:val="22"/>
+          <w:szCs w:val="22"/>
+        </w:rPr>
+        <w:t> </w:t>
+      </w:r>
+    </w:p>
+    <w:p>
+      <w:pPr>
+        <w:pStyle w:val="paragraph"/>
+        <w:spacing w:before="0" w:beforeAutospacing="0" w:after="0" w:afterAutospacing="0"/>
+        <w:textAlignment w:val="baseline"/>
+        <w:rPr>
+          <w:rFonts w:ascii="Segoe UI" w:hAnsi="Segoe UI" w:cs="Segoe UI"/>
+          <w:sz w:val="18"/>
+          <w:szCs w:val="18"/>
+        </w:rPr>
+      </w:pPr>
+      <w:r>
+        <w:rPr>
+          <w:rStyle w:val="eop"/>
+          <w:rFonts w:ascii="Calibri" w:hAnsi="Calibri" w:cs="Calibri"/>
+          <w:sz w:val="22"/>
+          <w:szCs w:val="22"/>
+        </w:rPr>
+        <w:t> </w:t>
       </w:r>
     </w:p>
     <w:p/>
-    <w:p>
-      <w:r>
-        <w:t>These robots are so advanced, they’ll literally sell themselves</w:t>
-      </w:r>
-    </w:p>
-    <w:p/>
-    <w:p>
-      <w:proofErr w:type="gramStart"/>
-      <w:r>
-        <w:t>So</w:t>
-      </w:r>
-      <w:proofErr w:type="gramEnd"/>
-      <w:r>
-        <w:t xml:space="preserve"> the next time </w:t>
-      </w:r>
-    </w:p>
     <w:sectPr>
       <w:pgSz w:w="11906" w:h="16838"/>
       <w:pgMar w:top="1440" w:right="1440" w:bottom="1440" w:left="1440" w:header="708" w:footer="708" w:gutter="0"/>
@@ -134,7 +487,7 @@
 </file>
 
 <file path=word/styles.xml><?xml version="1.0" encoding="utf-8"?>
-<w:styles xmlns:mc="http://schemas.openxmlformats.org/markup-compatibility/2006" xmlns:r="http://schemas.openxmlformats.org/officeDocument/2006/relationships" xmlns:w="http://schemas.openxmlformats.org/wordprocessingml/2006/main" xmlns:w14="http://schemas.microsoft.com/office/word/2010/wordml" xmlns:w15="http://schemas.microsoft.com/office/word/2012/wordml" xmlns:w16cid="http://schemas.microsoft.com/office/word/2016/wordml/cid" xmlns:w16se="http://schemas.microsoft.com/office/word/2015/wordml/symex" mc:Ignorable="w14 w15 w16se w16cid">
+<w:styles xmlns:mc="http://schemas.openxmlformats.org/markup-compatibility/2006" xmlns:r="http://schemas.openxmlformats.org/officeDocument/2006/relationships" xmlns:w="http://schemas.openxmlformats.org/wordprocessingml/2006/main" xmlns:w14="http://schemas.microsoft.com/office/word/2010/wordml" xmlns:w15="http://schemas.microsoft.com/office/word/2012/wordml" xmlns:w16se="http://schemas.microsoft.com/office/word/2015/wordml/symex" mc:Ignorable="w14 w15 w16se">
   <w:docDefaults>
     <w:rPrDefault>
       <w:rPr>
@@ -150,7 +503,7 @@
       </w:pPr>
     </w:pPrDefault>
   </w:docDefaults>
-  <w:latentStyles w:defLockedState="0" w:defUIPriority="99" w:defSemiHidden="0" w:defUnhideWhenUsed="0" w:defQFormat="0" w:count="375">
+  <w:latentStyles w:defLockedState="0" w:defUIPriority="99" w:defSemiHidden="0" w:defUnhideWhenUsed="0" w:defQFormat="0" w:count="371">
     <w:lsdException w:name="Normal" w:uiPriority="0" w:qFormat="1"/>
     <w:lsdException w:name="heading 1" w:uiPriority="9" w:qFormat="1"/>
     <w:lsdException w:name="heading 2" w:semiHidden="1" w:uiPriority="9" w:unhideWhenUsed="1" w:qFormat="1"/>
@@ -256,6 +609,7 @@
     <w:lsdException w:name="HTML Sample" w:semiHidden="1" w:unhideWhenUsed="1"/>
     <w:lsdException w:name="HTML Typewriter" w:semiHidden="1" w:unhideWhenUsed="1"/>
     <w:lsdException w:name="HTML Variable" w:semiHidden="1" w:unhideWhenUsed="1"/>
+    <w:lsdException w:name="Normal Table" w:semiHidden="1" w:unhideWhenUsed="1"/>
     <w:lsdException w:name="annotation subject" w:semiHidden="1" w:unhideWhenUsed="1"/>
     <w:lsdException w:name="No List" w:semiHidden="1" w:unhideWhenUsed="1"/>
     <w:lsdException w:name="Outline List 1" w:semiHidden="1" w:unhideWhenUsed="1"/>
@@ -299,8 +653,10 @@
     <w:lsdException w:name="Table Elegant" w:semiHidden="1" w:unhideWhenUsed="1"/>
     <w:lsdException w:name="Table Professional" w:semiHidden="1" w:unhideWhenUsed="1"/>
     <w:lsdException w:name="Table Subtle 1" w:semiHidden="1" w:unhideWhenUsed="1"/>
+    <w:lsdException w:name="Table Subtle 2" w:semiHidden="1" w:unhideWhenUsed="1"/>
     <w:lsdException w:name="Table Web 1" w:semiHidden="1" w:unhideWhenUsed="1"/>
     <w:lsdException w:name="Table Web 2" w:semiHidden="1" w:unhideWhenUsed="1"/>
+    <w:lsdException w:name="Table Web 3" w:semiHidden="1" w:unhideWhenUsed="1"/>
     <w:lsdException w:name="Balloon Text" w:semiHidden="1" w:unhideWhenUsed="1"/>
     <w:lsdException w:name="Table Grid" w:uiPriority="39"/>
     <w:lsdException w:name="Table Theme" w:semiHidden="1" w:unhideWhenUsed="1"/>
@@ -519,10 +875,6 @@
     <w:lsdException w:name="List Table 5 Dark Accent 6" w:uiPriority="50"/>
     <w:lsdException w:name="List Table 6 Colorful Accent 6" w:uiPriority="51"/>
     <w:lsdException w:name="List Table 7 Colorful Accent 6" w:uiPriority="52"/>
-    <w:lsdException w:name="Mention" w:semiHidden="1" w:unhideWhenUsed="1"/>
-    <w:lsdException w:name="Smart Hyperlink" w:semiHidden="1" w:unhideWhenUsed="1"/>
-    <w:lsdException w:name="Hashtag" w:semiHidden="1" w:unhideWhenUsed="1"/>
-    <w:lsdException w:name="Unresolved Mention" w:semiHidden="1" w:unhideWhenUsed="1"/>
   </w:latentStyles>
   <w:style w:type="paragraph" w:default="1" w:styleId="Normal">
     <w:name w:val="Normal"/>
@@ -554,6 +906,30 @@
     <w:uiPriority w:val="99"/>
     <w:semiHidden/>
     <w:unhideWhenUsed/>
+  </w:style>
+  <w:style w:type="paragraph" w:customStyle="1" w:styleId="paragraph">
+    <w:name w:val="paragraph"/>
+    <w:basedOn w:val="Normal"/>
+    <w:rsid w:val="001235F1"/>
+    <w:pPr>
+      <w:spacing w:before="100" w:beforeAutospacing="1" w:after="100" w:afterAutospacing="1" w:line="240" w:lineRule="auto"/>
+    </w:pPr>
+    <w:rPr>
+      <w:rFonts w:ascii="Times New Roman" w:eastAsia="Times New Roman" w:hAnsi="Times New Roman" w:cs="Times New Roman"/>
+      <w:sz w:val="24"/>
+      <w:szCs w:val="24"/>
+      <w:lang w:eastAsia="en-GB"/>
+    </w:rPr>
+  </w:style>
+  <w:style w:type="character" w:customStyle="1" w:styleId="normaltextrun">
+    <w:name w:val="normaltextrun"/>
+    <w:basedOn w:val="DefaultParagraphFont"/>
+    <w:rsid w:val="001235F1"/>
+  </w:style>
+  <w:style w:type="character" w:customStyle="1" w:styleId="eop">
+    <w:name w:val="eop"/>
+    <w:basedOn w:val="DefaultParagraphFont"/>
+    <w:rsid w:val="001235F1"/>
   </w:style>
 </w:styles>
 </file>

</xml_diff>

<commit_message>
Fixing mag pickup head look, updated PP
</commit_message>
<xml_diff>
--- a/Narrator Script.docx
+++ b/Narrator Script.docx
@@ -275,6 +275,7 @@
         <w:spacing w:before="0" w:beforeAutospacing="0" w:after="0" w:afterAutospacing="0"/>
         <w:textAlignment w:val="baseline"/>
         <w:rPr>
+          <w:rStyle w:val="normaltextrun"/>
           <w:rFonts w:asciiTheme="minorHAnsi" w:hAnsiTheme="minorHAnsi" w:cstheme="minorHAnsi"/>
           <w:sz w:val="22"/>
           <w:szCs w:val="22"/>
@@ -314,42 +315,59 @@
           <w:sz w:val="22"/>
           <w:szCs w:val="22"/>
         </w:rPr>
-        <w:t xml:space="preserve"> in robotics to you. Featuring </w:t>
-      </w:r>
-      <w:r>
-        <w:rPr>
-          <w:rFonts w:asciiTheme="minorHAnsi" w:hAnsiTheme="minorHAnsi" w:cstheme="minorHAnsi"/>
-          <w:sz w:val="22"/>
-          <w:szCs w:val="22"/>
-        </w:rPr>
-        <w:t xml:space="preserve">the brand-new Quantum-Threaded X7 Processor and infallible state of the art </w:t>
-      </w:r>
-      <w:proofErr w:type="spellStart"/>
-      <w:r>
-        <w:rPr>
-          <w:rFonts w:asciiTheme="minorHAnsi" w:hAnsiTheme="minorHAnsi" w:cstheme="minorHAnsi"/>
-          <w:sz w:val="22"/>
-          <w:szCs w:val="22"/>
-        </w:rPr>
-        <w:t>Azimov</w:t>
-      </w:r>
-      <w:proofErr w:type="spellEnd"/>
-      <w:r>
-        <w:rPr>
-          <w:rFonts w:asciiTheme="minorHAnsi" w:hAnsiTheme="minorHAnsi" w:cstheme="minorHAnsi"/>
-          <w:sz w:val="22"/>
-          <w:szCs w:val="22"/>
-        </w:rPr>
-        <w:t xml:space="preserve"> filters</w:t>
-      </w:r>
-      <w:r>
-        <w:rPr>
-          <w:rStyle w:val="normaltextrun"/>
-          <w:rFonts w:asciiTheme="minorHAnsi" w:hAnsiTheme="minorHAnsi" w:cstheme="minorHAnsi"/>
-          <w:sz w:val="22"/>
-          <w:szCs w:val="22"/>
-        </w:rPr>
-        <w:t xml:space="preserve"> - The 53AN model truly is the pinnacle of modern butlers.”</w:t>
+        <w:t xml:space="preserve"> in robotics in our centres across the world”</w:t>
+      </w:r>
+      <w:r>
+        <w:rPr>
+          <w:rStyle w:val="normaltextrun"/>
+          <w:rFonts w:asciiTheme="minorHAnsi" w:hAnsiTheme="minorHAnsi" w:cstheme="minorHAnsi"/>
+          <w:sz w:val="22"/>
+          <w:szCs w:val="22"/>
+        </w:rPr>
+        <w:t xml:space="preserve"> </w:t>
+      </w:r>
+    </w:p>
+    <w:p>
+      <w:pPr>
+        <w:pStyle w:val="paragraph"/>
+        <w:spacing w:before="0" w:beforeAutospacing="0" w:after="0" w:afterAutospacing="0"/>
+        <w:textAlignment w:val="baseline"/>
+        <w:rPr>
+          <w:rStyle w:val="normaltextrun"/>
+          <w:rFonts w:asciiTheme="minorHAnsi" w:hAnsiTheme="minorHAnsi" w:cstheme="minorHAnsi"/>
+          <w:sz w:val="22"/>
+          <w:szCs w:val="22"/>
+        </w:rPr>
+      </w:pPr>
+    </w:p>
+    <w:p>
+      <w:pPr>
+        <w:pStyle w:val="paragraph"/>
+        <w:spacing w:before="0" w:beforeAutospacing="0" w:after="0" w:afterAutospacing="0"/>
+        <w:textAlignment w:val="baseline"/>
+        <w:rPr>
+          <w:rFonts w:asciiTheme="minorHAnsi" w:hAnsiTheme="minorHAnsi" w:cstheme="minorHAnsi"/>
+          <w:sz w:val="22"/>
+          <w:szCs w:val="22"/>
+        </w:rPr>
+      </w:pPr>
+      <w:r>
+        <w:rPr>
+          <w:rStyle w:val="normaltextrun"/>
+          <w:rFonts w:asciiTheme="minorHAnsi" w:hAnsiTheme="minorHAnsi" w:cstheme="minorHAnsi"/>
+          <w:sz w:val="22"/>
+          <w:szCs w:val="22"/>
+        </w:rPr>
+        <w:t>“</w:t>
+      </w:r>
+      <w:r>
+        <w:rPr>
+          <w:rStyle w:val="normaltextrun"/>
+          <w:rFonts w:asciiTheme="minorHAnsi" w:hAnsiTheme="minorHAnsi" w:cstheme="minorHAnsi"/>
+          <w:sz w:val="22"/>
+          <w:szCs w:val="22"/>
+        </w:rPr>
+        <w:t>The 53AN model truly is the pinnacle of modern butlers.”</w:t>
       </w:r>
       <w:r>
         <w:rPr>
@@ -362,9 +380,116 @@
       </w:r>
     </w:p>
     <w:p>
+      <w:pPr>
+        <w:pStyle w:val="paragraph"/>
+        <w:spacing w:before="0" w:beforeAutospacing="0" w:after="0" w:afterAutospacing="0"/>
+        <w:textAlignment w:val="baseline"/>
+        <w:rPr>
+          <w:rStyle w:val="normaltextrun"/>
+          <w:rFonts w:asciiTheme="minorHAnsi" w:hAnsiTheme="minorHAnsi" w:cstheme="minorHAnsi"/>
+          <w:sz w:val="22"/>
+          <w:szCs w:val="22"/>
+        </w:rPr>
+      </w:pPr>
+    </w:p>
+    <w:p>
+      <w:pPr>
+        <w:pStyle w:val="paragraph"/>
+        <w:spacing w:before="0" w:beforeAutospacing="0" w:after="0" w:afterAutospacing="0"/>
+        <w:textAlignment w:val="baseline"/>
+        <w:rPr>
+          <w:rFonts w:asciiTheme="minorHAnsi" w:hAnsiTheme="minorHAnsi" w:cstheme="minorHAnsi"/>
+          <w:sz w:val="22"/>
+          <w:szCs w:val="22"/>
+        </w:rPr>
+      </w:pPr>
+      <w:r>
+        <w:rPr>
+          <w:rStyle w:val="normaltextrun"/>
+          <w:rFonts w:asciiTheme="minorHAnsi" w:hAnsiTheme="minorHAnsi" w:cstheme="minorHAnsi"/>
+          <w:sz w:val="22"/>
+          <w:szCs w:val="22"/>
+        </w:rPr>
+        <w:t>“</w:t>
+      </w:r>
+      <w:r>
+        <w:rPr>
+          <w:rStyle w:val="normaltextrun"/>
+          <w:rFonts w:asciiTheme="minorHAnsi" w:hAnsiTheme="minorHAnsi" w:cstheme="minorHAnsi"/>
+          <w:sz w:val="22"/>
+          <w:szCs w:val="22"/>
+        </w:rPr>
+        <w:t xml:space="preserve">Featuring </w:t>
+      </w:r>
+      <w:r>
+        <w:rPr>
+          <w:rFonts w:asciiTheme="minorHAnsi" w:hAnsiTheme="minorHAnsi" w:cstheme="minorHAnsi"/>
+          <w:sz w:val="22"/>
+          <w:szCs w:val="22"/>
+        </w:rPr>
+        <w:t xml:space="preserve">the </w:t>
+      </w:r>
+      <w:r>
+        <w:rPr>
+          <w:rFonts w:asciiTheme="minorHAnsi" w:hAnsiTheme="minorHAnsi" w:cstheme="minorHAnsi"/>
+          <w:sz w:val="22"/>
+          <w:szCs w:val="22"/>
+        </w:rPr>
+        <w:t>all</w:t>
+      </w:r>
+      <w:r>
+        <w:rPr>
+          <w:rFonts w:asciiTheme="minorHAnsi" w:hAnsiTheme="minorHAnsi" w:cstheme="minorHAnsi"/>
+          <w:sz w:val="22"/>
+          <w:szCs w:val="22"/>
+        </w:rPr>
+        <w:t xml:space="preserve">-new Quantum-Threaded X7 Processor and </w:t>
+      </w:r>
+      <w:r>
+        <w:rPr>
+          <w:rFonts w:asciiTheme="minorHAnsi" w:hAnsiTheme="minorHAnsi" w:cstheme="minorHAnsi"/>
+          <w:sz w:val="22"/>
+          <w:szCs w:val="22"/>
+        </w:rPr>
+        <w:t xml:space="preserve">our </w:t>
+      </w:r>
+      <w:r>
+        <w:rPr>
+          <w:rFonts w:asciiTheme="minorHAnsi" w:hAnsiTheme="minorHAnsi" w:cstheme="minorHAnsi"/>
+          <w:sz w:val="22"/>
+          <w:szCs w:val="22"/>
+        </w:rPr>
+        <w:t>infallible state of the art A</w:t>
+      </w:r>
+      <w:r>
+        <w:rPr>
+          <w:rFonts w:asciiTheme="minorHAnsi" w:hAnsiTheme="minorHAnsi" w:cstheme="minorHAnsi"/>
+          <w:sz w:val="22"/>
+          <w:szCs w:val="22"/>
+        </w:rPr>
+        <w:t>s</w:t>
+      </w:r>
+      <w:r>
+        <w:rPr>
+          <w:rFonts w:asciiTheme="minorHAnsi" w:hAnsiTheme="minorHAnsi" w:cstheme="minorHAnsi"/>
+          <w:sz w:val="22"/>
+          <w:szCs w:val="22"/>
+        </w:rPr>
+        <w:t>imov filters</w:t>
+      </w:r>
+      <w:r>
+        <w:rPr>
+          <w:rStyle w:val="normaltextrun"/>
+          <w:rFonts w:asciiTheme="minorHAnsi" w:hAnsiTheme="minorHAnsi" w:cstheme="minorHAnsi"/>
+          <w:sz w:val="22"/>
+          <w:szCs w:val="22"/>
+        </w:rPr>
+        <w:t>.”</w:t>
+      </w:r>
       <w:bookmarkStart w:id="0" w:name="_GoBack"/>
       <w:bookmarkEnd w:id="0"/>
     </w:p>
+    <w:p/>
     <w:p>
       <w:r>
         <w:t>On Robot Handshake:</w:t>

</xml_diff>